<commit_message>
added climate symposium to 2 homeworks and schedule
</commit_message>
<xml_diff>
--- a/hw/hw3.docx
+++ b/hw/hw3.docx
@@ -1,6 +1,6 @@
 
 <file path=word/document.xml><?xml version="1.0" encoding="utf-8"?>
-<w:document xmlns:wpc="http://schemas.microsoft.com/office/word/2010/wordprocessingCanvas" xmlns:cx="http://schemas.microsoft.com/office/drawing/2014/chartex" xmlns:cx1="http://schemas.microsoft.com/office/drawing/2015/9/8/chartex" xmlns:cx2="http://schemas.microsoft.com/office/drawing/2015/10/21/chartex" xmlns:cx3="http://schemas.microsoft.com/office/drawing/2016/5/9/chartex" xmlns:cx4="http://schemas.microsoft.com/office/drawing/2016/5/10/chartex" xmlns:cx5="http://schemas.microsoft.com/office/drawing/2016/5/11/chartex" xmlns:cx6="http://schemas.microsoft.com/office/drawing/2016/5/12/chartex" xmlns:cx7="http://schemas.microsoft.com/office/drawing/2016/5/13/chartex" xmlns:cx8="http://schemas.microsoft.com/office/drawing/2016/5/14/chartex" xmlns:mc="http://schemas.openxmlformats.org/markup-compatibility/2006" xmlns:aink="http://schemas.microsoft.com/office/drawing/2016/ink" xmlns:am3d="http://schemas.microsoft.com/office/drawing/2017/model3d" xmlns:o="urn:schemas-microsoft-com:office:office" xmlns:r="http://schemas.openxmlformats.org/officeDocument/2006/relationships" xmlns:m="http://schemas.openxmlformats.org/officeDocument/2006/math" xmlns:v="urn:schemas-microsoft-com:vml" xmlns:wp14="http://schemas.microsoft.com/office/word/2010/wordprocessingDrawing" xmlns:wp="http://schemas.openxmlformats.org/drawingml/2006/wordprocessingDrawing" xmlns:w10="urn:schemas-microsoft-com:office:word" xmlns:w="http://schemas.openxmlformats.org/wordprocessingml/2006/main" xmlns:w14="http://schemas.microsoft.com/office/word/2010/wordml" xmlns:w15="http://schemas.microsoft.com/office/word/2012/wordml" xmlns:w16cex="http://schemas.microsoft.com/office/word/2018/wordml/cex" xmlns:w16cid="http://schemas.microsoft.com/office/word/2016/wordml/cid" xmlns:w16="http://schemas.microsoft.com/office/word/2018/wordml" xmlns:w16se="http://schemas.microsoft.com/office/word/2015/wordml/symex" xmlns:wpg="http://schemas.microsoft.com/office/word/2010/wordprocessingGroup" xmlns:wpi="http://schemas.microsoft.com/office/word/2010/wordprocessingInk" xmlns:wne="http://schemas.microsoft.com/office/word/2006/wordml" xmlns:wps="http://schemas.microsoft.com/office/word/2010/wordprocessingShape" mc:Ignorable="w14 w15 w16se w16cid w16 w16cex wp14">
+<w:document xmlns:wpc="http://schemas.microsoft.com/office/word/2010/wordprocessingCanvas" xmlns:cx="http://schemas.microsoft.com/office/drawing/2014/chartex" xmlns:cx1="http://schemas.microsoft.com/office/drawing/2015/9/8/chartex" xmlns:cx2="http://schemas.microsoft.com/office/drawing/2015/10/21/chartex" xmlns:cx3="http://schemas.microsoft.com/office/drawing/2016/5/9/chartex" xmlns:cx4="http://schemas.microsoft.com/office/drawing/2016/5/10/chartex" xmlns:cx5="http://schemas.microsoft.com/office/drawing/2016/5/11/chartex" xmlns:cx6="http://schemas.microsoft.com/office/drawing/2016/5/12/chartex" xmlns:cx7="http://schemas.microsoft.com/office/drawing/2016/5/13/chartex" xmlns:cx8="http://schemas.microsoft.com/office/drawing/2016/5/14/chartex" xmlns:mc="http://schemas.openxmlformats.org/markup-compatibility/2006" xmlns:aink="http://schemas.microsoft.com/office/drawing/2016/ink" xmlns:am3d="http://schemas.microsoft.com/office/drawing/2017/model3d" xmlns:o="urn:schemas-microsoft-com:office:office" xmlns:r="http://schemas.openxmlformats.org/officeDocument/2006/relationships" xmlns:m="http://schemas.openxmlformats.org/officeDocument/2006/math" xmlns:v="urn:schemas-microsoft-com:vml" xmlns:wp14="http://schemas.microsoft.com/office/word/2010/wordprocessingDrawing" xmlns:wp="http://schemas.openxmlformats.org/drawingml/2006/wordprocessingDrawing" xmlns:w10="urn:schemas-microsoft-com:office:word" xmlns:w="http://schemas.openxmlformats.org/wordprocessingml/2006/main" xmlns:w14="http://schemas.microsoft.com/office/word/2010/wordml" xmlns:w15="http://schemas.microsoft.com/office/word/2012/wordml" xmlns:w16cex="http://schemas.microsoft.com/office/word/2018/wordml/cex" xmlns:w16cid="http://schemas.microsoft.com/office/word/2016/wordml/cid" xmlns:w16="http://schemas.microsoft.com/office/word/2018/wordml" xmlns:w16sdtdh="http://schemas.microsoft.com/office/word/2020/wordml/sdtdatahash" xmlns:w16se="http://schemas.microsoft.com/office/word/2015/wordml/symex" xmlns:wpg="http://schemas.microsoft.com/office/word/2010/wordprocessingGroup" xmlns:wpi="http://schemas.microsoft.com/office/word/2010/wordprocessingInk" xmlns:wne="http://schemas.microsoft.com/office/word/2006/wordml" xmlns:wps="http://schemas.microsoft.com/office/word/2010/wordprocessingShape" mc:Ignorable="w14 w15 w16se w16cid w16 w16cex w16sdtdh wp14">
   <w:body>
     <w:p>
       <w:pPr>
@@ -51,7 +51,7 @@
           <w:rPr>
             <w:noProof/>
           </w:rPr>
-          <w:t>165</w:t>
+          <w:t>175</w:t>
         </w:r>
       </w:fldSimple>
       <w:bookmarkEnd w:id="0"/>
@@ -2348,14 +2348,12 @@
       <w:r>
         <w:fldChar w:fldCharType="separate"/>
       </w:r>
-      <w:bookmarkStart w:id="5" w:name="points"/>
       <w:r>
         <w:rPr>
           <w:noProof/>
         </w:rPr>
         <w:t>20</w:t>
       </w:r>
-      <w:bookmarkEnd w:id="5"/>
       <w:r>
         <w:fldChar w:fldCharType="end"/>
       </w:r>
@@ -2392,14 +2390,12 @@
       <w:r>
         <w:fldChar w:fldCharType="separate"/>
       </w:r>
-      <w:bookmarkStart w:id="6" w:name="pointsSoFar"/>
       <w:r>
         <w:rPr>
           <w:noProof/>
         </w:rPr>
         <w:t>165</w:t>
       </w:r>
-      <w:bookmarkEnd w:id="6"/>
       <w:r>
         <w:fldChar w:fldCharType="end"/>
       </w:r>
@@ -2445,9 +2441,205 @@
         <w:t xml:space="preserve"> class. Pay particular attention to writing clear documentation that will assist other programmers using this code. This homework question addresses the WiD (Writing in the Discipline) goal for our course, which is to write clear documentation for other programmers. In determining the style and level of detail of your comments, use the instructors’ comments in the homework assignments as a guide. Another good source of examples for the style of Javadoc comments is the official Java API. You should employ standard Javadoc formatting conventions.</w:t>
       </w:r>
     </w:p>
+    <w:p/>
+    <w:p>
+      <w:r>
+        <w:t xml:space="preserve">Question </w:t>
+      </w:r>
+      <w:r>
+        <w:t>9</w:t>
+      </w:r>
+      <w:r>
+        <w:t xml:space="preserve">. </w:t>
+      </w:r>
+      <w:r>
+        <w:fldChar w:fldCharType="begin"/>
+      </w:r>
+      <w:r>
+        <w:instrText xml:space="preserve"> SET points </w:instrText>
+      </w:r>
+      <w:r>
+        <w:instrText>1</w:instrText>
+      </w:r>
+      <w:r>
+        <w:instrText>0</w:instrText>
+      </w:r>
+      <w:r>
+        <w:instrText xml:space="preserve"> </w:instrText>
+      </w:r>
+      <w:r>
+        <w:fldChar w:fldCharType="separate"/>
+      </w:r>
+      <w:bookmarkStart w:id="5" w:name="points"/>
+      <w:r>
+        <w:rPr>
+          <w:noProof/>
+        </w:rPr>
+        <w:t>1</w:t>
+      </w:r>
+      <w:r>
+        <w:rPr>
+          <w:noProof/>
+        </w:rPr>
+        <w:t>0</w:t>
+      </w:r>
+      <w:bookmarkEnd w:id="5"/>
+      <w:r>
+        <w:fldChar w:fldCharType="end"/>
+      </w:r>
+      <w:r>
+        <w:t xml:space="preserve"> </w:t>
+      </w:r>
+      <w:r>
+        <w:fldChar w:fldCharType="begin"/>
+      </w:r>
+      <w:r>
+        <w:instrText xml:space="preserve"> SET pointsSoFar </w:instrText>
+      </w:r>
+      <w:r>
+        <w:fldChar w:fldCharType="begin"/>
+      </w:r>
+      <w:r>
+        <w:instrText xml:space="preserve"> = pointsSoFar + points </w:instrText>
+      </w:r>
+      <w:r>
+        <w:fldChar w:fldCharType="separate"/>
+      </w:r>
+      <w:r>
+        <w:rPr>
+          <w:noProof/>
+        </w:rPr>
+        <w:instrText>175</w:instrText>
+      </w:r>
+      <w:r>
+        <w:fldChar w:fldCharType="end"/>
+      </w:r>
+      <w:r>
+        <w:instrText xml:space="preserve"> </w:instrText>
+      </w:r>
+      <w:r>
+        <w:fldChar w:fldCharType="separate"/>
+      </w:r>
+      <w:bookmarkStart w:id="6" w:name="pointsSoFar"/>
+      <w:r>
+        <w:rPr>
+          <w:noProof/>
+        </w:rPr>
+        <w:t>175</w:t>
+      </w:r>
+      <w:bookmarkEnd w:id="6"/>
+      <w:r>
+        <w:fldChar w:fldCharType="end"/>
+      </w:r>
+      <w:r>
+        <w:t>(</w:t>
+      </w:r>
+      <w:r>
+        <w:fldChar w:fldCharType="begin"/>
+      </w:r>
+      <w:r>
+        <w:instrText xml:space="preserve"> points </w:instrText>
+      </w:r>
+      <w:r>
+        <w:fldChar w:fldCharType="separate"/>
+      </w:r>
+      <w:r>
+        <w:rPr>
+          <w:noProof/>
+        </w:rPr>
+        <w:t>1</w:t>
+      </w:r>
+      <w:r>
+        <w:rPr>
+          <w:noProof/>
+        </w:rPr>
+        <w:t>0</w:t>
+      </w:r>
+      <w:r>
+        <w:rPr>
+          <w:noProof/>
+        </w:rPr>
+        <w:fldChar w:fldCharType="end"/>
+      </w:r>
+      <w:r>
+        <w:rPr>
+          <w:noProof/>
+        </w:rPr>
+        <w:t xml:space="preserve"> points)</w:t>
+      </w:r>
+      <w:r>
+        <w:t xml:space="preserve"> </w:t>
+      </w:r>
+      <w:r>
+        <w:t xml:space="preserve">As part of your participation in this class, you are required to attend one of the sessions in Dickinson’s </w:t>
+      </w:r>
+      <w:hyperlink r:id="rId8" w:history="1">
+        <w:r>
+          <w:rPr>
+            <w:rStyle w:val="Hyperlink"/>
+          </w:rPr>
+          <w:t>International Climate Symposium</w:t>
+        </w:r>
+      </w:hyperlink>
+      <w:r>
+        <w:t xml:space="preserve">, </w:t>
+      </w:r>
+      <w:r>
+        <w:lastRenderedPageBreak/>
+        <w:t>October 24-26. You must reserve your ticket for your chosen session in advance, and you must attend the session in person. As your answer for this question, paste in a screenshot of your reservation, as in the following example for the “Cities and Climate Change” session on October 25 at 3 PM:</w:t>
+      </w:r>
+    </w:p>
+    <w:p/>
+    <w:p>
+      <w:r>
+        <w:rPr>
+          <w:noProof/>
+        </w:rPr>
+        <w:drawing>
+          <wp:inline distT="0" distB="0" distL="0" distR="0" wp14:anchorId="55375F94" wp14:editId="190B6908">
+            <wp:extent cx="5130142" cy="1312224"/>
+            <wp:effectExtent l="0" t="0" r="0" b="2540"/>
+            <wp:docPr id="1" name="Picture 1"/>
+            <wp:cNvGraphicFramePr>
+              <a:graphicFrameLocks xmlns:a="http://schemas.openxmlformats.org/drawingml/2006/main" noChangeAspect="1"/>
+            </wp:cNvGraphicFramePr>
+            <a:graphic xmlns:a="http://schemas.openxmlformats.org/drawingml/2006/main">
+              <a:graphicData uri="http://schemas.openxmlformats.org/drawingml/2006/picture">
+                <pic:pic xmlns:pic="http://schemas.openxmlformats.org/drawingml/2006/picture">
+                  <pic:nvPicPr>
+                    <pic:cNvPr id="1" name=""/>
+                    <pic:cNvPicPr/>
+                  </pic:nvPicPr>
+                  <pic:blipFill>
+                    <a:blip r:embed="rId9"/>
+                    <a:stretch>
+                      <a:fillRect/>
+                    </a:stretch>
+                  </pic:blipFill>
+                  <pic:spPr>
+                    <a:xfrm>
+                      <a:off x="0" y="0"/>
+                      <a:ext cx="5178530" cy="1324601"/>
+                    </a:xfrm>
+                    <a:prstGeom prst="rect">
+                      <a:avLst/>
+                    </a:prstGeom>
+                  </pic:spPr>
+                </pic:pic>
+              </a:graphicData>
+            </a:graphic>
+          </wp:inline>
+        </w:drawing>
+      </w:r>
+    </w:p>
+    <w:p>
+      <w:r>
+        <w:t>When you attend the session, take a few notes. In a future homework assignment, you will be asked to write a short reflection on any connections between the content of the session and the tech sector, including computer science.</w:t>
+      </w:r>
+    </w:p>
     <w:sectPr>
-      <w:footerReference w:type="even" r:id="rId7"/>
-      <w:footerReference w:type="default" r:id="rId8"/>
+      <w:footerReference w:type="even" r:id="rId10"/>
+      <w:footerReference w:type="default" r:id="rId11"/>
       <w:pgSz w:w="12240" w:h="15840"/>
       <w:pgMar w:top="1440" w:right="1800" w:bottom="1440" w:left="1800" w:header="720" w:footer="720" w:gutter="0"/>
       <w:cols w:space="720"/>
@@ -2458,7 +2650,7 @@
 </file>
 
 <file path=word/endnotes.xml><?xml version="1.0" encoding="utf-8"?>
-<w:endnotes xmlns:wpc="http://schemas.microsoft.com/office/word/2010/wordprocessingCanvas" xmlns:cx="http://schemas.microsoft.com/office/drawing/2014/chartex" xmlns:cx1="http://schemas.microsoft.com/office/drawing/2015/9/8/chartex" xmlns:cx2="http://schemas.microsoft.com/office/drawing/2015/10/21/chartex" xmlns:cx3="http://schemas.microsoft.com/office/drawing/2016/5/9/chartex" xmlns:cx4="http://schemas.microsoft.com/office/drawing/2016/5/10/chartex" xmlns:cx5="http://schemas.microsoft.com/office/drawing/2016/5/11/chartex" xmlns:cx6="http://schemas.microsoft.com/office/drawing/2016/5/12/chartex" xmlns:cx7="http://schemas.microsoft.com/office/drawing/2016/5/13/chartex" xmlns:cx8="http://schemas.microsoft.com/office/drawing/2016/5/14/chartex" xmlns:mc="http://schemas.openxmlformats.org/markup-compatibility/2006" xmlns:aink="http://schemas.microsoft.com/office/drawing/2016/ink" xmlns:am3d="http://schemas.microsoft.com/office/drawing/2017/model3d" xmlns:o="urn:schemas-microsoft-com:office:office" xmlns:r="http://schemas.openxmlformats.org/officeDocument/2006/relationships" xmlns:m="http://schemas.openxmlformats.org/officeDocument/2006/math" xmlns:v="urn:schemas-microsoft-com:vml" xmlns:wp14="http://schemas.microsoft.com/office/word/2010/wordprocessingDrawing" xmlns:wp="http://schemas.openxmlformats.org/drawingml/2006/wordprocessingDrawing" xmlns:w10="urn:schemas-microsoft-com:office:word" xmlns:w="http://schemas.openxmlformats.org/wordprocessingml/2006/main" xmlns:w14="http://schemas.microsoft.com/office/word/2010/wordml" xmlns:w15="http://schemas.microsoft.com/office/word/2012/wordml" xmlns:w16cex="http://schemas.microsoft.com/office/word/2018/wordml/cex" xmlns:w16cid="http://schemas.microsoft.com/office/word/2016/wordml/cid" xmlns:w16="http://schemas.microsoft.com/office/word/2018/wordml" xmlns:w16se="http://schemas.microsoft.com/office/word/2015/wordml/symex" xmlns:wpg="http://schemas.microsoft.com/office/word/2010/wordprocessingGroup" xmlns:wpi="http://schemas.microsoft.com/office/word/2010/wordprocessingInk" xmlns:wne="http://schemas.microsoft.com/office/word/2006/wordml" xmlns:wps="http://schemas.microsoft.com/office/word/2010/wordprocessingShape" mc:Ignorable="w14 w15 w16se w16cid w16 w16cex wp14">
+<w:endnotes xmlns:wpc="http://schemas.microsoft.com/office/word/2010/wordprocessingCanvas" xmlns:cx="http://schemas.microsoft.com/office/drawing/2014/chartex" xmlns:cx1="http://schemas.microsoft.com/office/drawing/2015/9/8/chartex" xmlns:cx2="http://schemas.microsoft.com/office/drawing/2015/10/21/chartex" xmlns:cx3="http://schemas.microsoft.com/office/drawing/2016/5/9/chartex" xmlns:cx4="http://schemas.microsoft.com/office/drawing/2016/5/10/chartex" xmlns:cx5="http://schemas.microsoft.com/office/drawing/2016/5/11/chartex" xmlns:cx6="http://schemas.microsoft.com/office/drawing/2016/5/12/chartex" xmlns:cx7="http://schemas.microsoft.com/office/drawing/2016/5/13/chartex" xmlns:cx8="http://schemas.microsoft.com/office/drawing/2016/5/14/chartex" xmlns:mc="http://schemas.openxmlformats.org/markup-compatibility/2006" xmlns:aink="http://schemas.microsoft.com/office/drawing/2016/ink" xmlns:am3d="http://schemas.microsoft.com/office/drawing/2017/model3d" xmlns:o="urn:schemas-microsoft-com:office:office" xmlns:r="http://schemas.openxmlformats.org/officeDocument/2006/relationships" xmlns:m="http://schemas.openxmlformats.org/officeDocument/2006/math" xmlns:v="urn:schemas-microsoft-com:vml" xmlns:wp14="http://schemas.microsoft.com/office/word/2010/wordprocessingDrawing" xmlns:wp="http://schemas.openxmlformats.org/drawingml/2006/wordprocessingDrawing" xmlns:w10="urn:schemas-microsoft-com:office:word" xmlns:w="http://schemas.openxmlformats.org/wordprocessingml/2006/main" xmlns:w14="http://schemas.microsoft.com/office/word/2010/wordml" xmlns:w15="http://schemas.microsoft.com/office/word/2012/wordml" xmlns:w16cex="http://schemas.microsoft.com/office/word/2018/wordml/cex" xmlns:w16cid="http://schemas.microsoft.com/office/word/2016/wordml/cid" xmlns:w16="http://schemas.microsoft.com/office/word/2018/wordml" xmlns:w16sdtdh="http://schemas.microsoft.com/office/word/2020/wordml/sdtdatahash" xmlns:w16se="http://schemas.microsoft.com/office/word/2015/wordml/symex" xmlns:wpg="http://schemas.microsoft.com/office/word/2010/wordprocessingGroup" xmlns:wpi="http://schemas.microsoft.com/office/word/2010/wordprocessingInk" xmlns:wne="http://schemas.microsoft.com/office/word/2006/wordml" xmlns:wps="http://schemas.microsoft.com/office/word/2010/wordprocessingShape" mc:Ignorable="w14 w15 w16se w16cid w16 w16cex w16sdtdh wp14">
   <w:endnote w:type="separator" w:id="-1">
     <w:p>
       <w:r>
@@ -2477,7 +2669,7 @@
 </file>
 
 <file path=word/footer1.xml><?xml version="1.0" encoding="utf-8"?>
-<w:ftr xmlns:wpc="http://schemas.microsoft.com/office/word/2010/wordprocessingCanvas" xmlns:cx="http://schemas.microsoft.com/office/drawing/2014/chartex" xmlns:cx1="http://schemas.microsoft.com/office/drawing/2015/9/8/chartex" xmlns:cx2="http://schemas.microsoft.com/office/drawing/2015/10/21/chartex" xmlns:cx3="http://schemas.microsoft.com/office/drawing/2016/5/9/chartex" xmlns:cx4="http://schemas.microsoft.com/office/drawing/2016/5/10/chartex" xmlns:cx5="http://schemas.microsoft.com/office/drawing/2016/5/11/chartex" xmlns:cx6="http://schemas.microsoft.com/office/drawing/2016/5/12/chartex" xmlns:cx7="http://schemas.microsoft.com/office/drawing/2016/5/13/chartex" xmlns:cx8="http://schemas.microsoft.com/office/drawing/2016/5/14/chartex" xmlns:mc="http://schemas.openxmlformats.org/markup-compatibility/2006" xmlns:aink="http://schemas.microsoft.com/office/drawing/2016/ink" xmlns:am3d="http://schemas.microsoft.com/office/drawing/2017/model3d" xmlns:o="urn:schemas-microsoft-com:office:office" xmlns:r="http://schemas.openxmlformats.org/officeDocument/2006/relationships" xmlns:m="http://schemas.openxmlformats.org/officeDocument/2006/math" xmlns:v="urn:schemas-microsoft-com:vml" xmlns:wp14="http://schemas.microsoft.com/office/word/2010/wordprocessingDrawing" xmlns:wp="http://schemas.openxmlformats.org/drawingml/2006/wordprocessingDrawing" xmlns:w10="urn:schemas-microsoft-com:office:word" xmlns:w="http://schemas.openxmlformats.org/wordprocessingml/2006/main" xmlns:w14="http://schemas.microsoft.com/office/word/2010/wordml" xmlns:w15="http://schemas.microsoft.com/office/word/2012/wordml" xmlns:w16cex="http://schemas.microsoft.com/office/word/2018/wordml/cex" xmlns:w16cid="http://schemas.microsoft.com/office/word/2016/wordml/cid" xmlns:w16="http://schemas.microsoft.com/office/word/2018/wordml" xmlns:w16se="http://schemas.microsoft.com/office/word/2015/wordml/symex" xmlns:wpg="http://schemas.microsoft.com/office/word/2010/wordprocessingGroup" xmlns:wpi="http://schemas.microsoft.com/office/word/2010/wordprocessingInk" xmlns:wne="http://schemas.microsoft.com/office/word/2006/wordml" xmlns:wps="http://schemas.microsoft.com/office/word/2010/wordprocessingShape" mc:Ignorable="w14 w15 w16se w16cid w16 w16cex wp14">
+<w:ftr xmlns:wpc="http://schemas.microsoft.com/office/word/2010/wordprocessingCanvas" xmlns:cx="http://schemas.microsoft.com/office/drawing/2014/chartex" xmlns:cx1="http://schemas.microsoft.com/office/drawing/2015/9/8/chartex" xmlns:cx2="http://schemas.microsoft.com/office/drawing/2015/10/21/chartex" xmlns:cx3="http://schemas.microsoft.com/office/drawing/2016/5/9/chartex" xmlns:cx4="http://schemas.microsoft.com/office/drawing/2016/5/10/chartex" xmlns:cx5="http://schemas.microsoft.com/office/drawing/2016/5/11/chartex" xmlns:cx6="http://schemas.microsoft.com/office/drawing/2016/5/12/chartex" xmlns:cx7="http://schemas.microsoft.com/office/drawing/2016/5/13/chartex" xmlns:cx8="http://schemas.microsoft.com/office/drawing/2016/5/14/chartex" xmlns:mc="http://schemas.openxmlformats.org/markup-compatibility/2006" xmlns:aink="http://schemas.microsoft.com/office/drawing/2016/ink" xmlns:am3d="http://schemas.microsoft.com/office/drawing/2017/model3d" xmlns:o="urn:schemas-microsoft-com:office:office" xmlns:r="http://schemas.openxmlformats.org/officeDocument/2006/relationships" xmlns:m="http://schemas.openxmlformats.org/officeDocument/2006/math" xmlns:v="urn:schemas-microsoft-com:vml" xmlns:wp14="http://schemas.microsoft.com/office/word/2010/wordprocessingDrawing" xmlns:wp="http://schemas.openxmlformats.org/drawingml/2006/wordprocessingDrawing" xmlns:w10="urn:schemas-microsoft-com:office:word" xmlns:w="http://schemas.openxmlformats.org/wordprocessingml/2006/main" xmlns:w14="http://schemas.microsoft.com/office/word/2010/wordml" xmlns:w15="http://schemas.microsoft.com/office/word/2012/wordml" xmlns:w16cex="http://schemas.microsoft.com/office/word/2018/wordml/cex" xmlns:w16cid="http://schemas.microsoft.com/office/word/2016/wordml/cid" xmlns:w16="http://schemas.microsoft.com/office/word/2018/wordml" xmlns:w16sdtdh="http://schemas.microsoft.com/office/word/2020/wordml/sdtdatahash" xmlns:w16se="http://schemas.microsoft.com/office/word/2015/wordml/symex" xmlns:wpg="http://schemas.microsoft.com/office/word/2010/wordprocessingGroup" xmlns:wpi="http://schemas.microsoft.com/office/word/2010/wordprocessingInk" xmlns:wne="http://schemas.microsoft.com/office/word/2006/wordml" xmlns:wps="http://schemas.microsoft.com/office/word/2010/wordprocessingShape" mc:Ignorable="w14 w15 w16se w16cid w16 w16cex w16sdtdh wp14">
   <w:sdt>
     <w:sdtPr>
       <w:rPr>
@@ -2534,7 +2726,7 @@
 </file>
 
 <file path=word/footer2.xml><?xml version="1.0" encoding="utf-8"?>
-<w:ftr xmlns:wpc="http://schemas.microsoft.com/office/word/2010/wordprocessingCanvas" xmlns:cx="http://schemas.microsoft.com/office/drawing/2014/chartex" xmlns:cx1="http://schemas.microsoft.com/office/drawing/2015/9/8/chartex" xmlns:cx2="http://schemas.microsoft.com/office/drawing/2015/10/21/chartex" xmlns:cx3="http://schemas.microsoft.com/office/drawing/2016/5/9/chartex" xmlns:cx4="http://schemas.microsoft.com/office/drawing/2016/5/10/chartex" xmlns:cx5="http://schemas.microsoft.com/office/drawing/2016/5/11/chartex" xmlns:cx6="http://schemas.microsoft.com/office/drawing/2016/5/12/chartex" xmlns:cx7="http://schemas.microsoft.com/office/drawing/2016/5/13/chartex" xmlns:cx8="http://schemas.microsoft.com/office/drawing/2016/5/14/chartex" xmlns:mc="http://schemas.openxmlformats.org/markup-compatibility/2006" xmlns:aink="http://schemas.microsoft.com/office/drawing/2016/ink" xmlns:am3d="http://schemas.microsoft.com/office/drawing/2017/model3d" xmlns:o="urn:schemas-microsoft-com:office:office" xmlns:r="http://schemas.openxmlformats.org/officeDocument/2006/relationships" xmlns:m="http://schemas.openxmlformats.org/officeDocument/2006/math" xmlns:v="urn:schemas-microsoft-com:vml" xmlns:wp14="http://schemas.microsoft.com/office/word/2010/wordprocessingDrawing" xmlns:wp="http://schemas.openxmlformats.org/drawingml/2006/wordprocessingDrawing" xmlns:w10="urn:schemas-microsoft-com:office:word" xmlns:w="http://schemas.openxmlformats.org/wordprocessingml/2006/main" xmlns:w14="http://schemas.microsoft.com/office/word/2010/wordml" xmlns:w15="http://schemas.microsoft.com/office/word/2012/wordml" xmlns:w16cex="http://schemas.microsoft.com/office/word/2018/wordml/cex" xmlns:w16cid="http://schemas.microsoft.com/office/word/2016/wordml/cid" xmlns:w16="http://schemas.microsoft.com/office/word/2018/wordml" xmlns:w16se="http://schemas.microsoft.com/office/word/2015/wordml/symex" xmlns:wpg="http://schemas.microsoft.com/office/word/2010/wordprocessingGroup" xmlns:wpi="http://schemas.microsoft.com/office/word/2010/wordprocessingInk" xmlns:wne="http://schemas.microsoft.com/office/word/2006/wordml" xmlns:wps="http://schemas.microsoft.com/office/word/2010/wordprocessingShape" mc:Ignorable="w14 w15 w16se w16cid w16 w16cex wp14">
+<w:ftr xmlns:wpc="http://schemas.microsoft.com/office/word/2010/wordprocessingCanvas" xmlns:cx="http://schemas.microsoft.com/office/drawing/2014/chartex" xmlns:cx1="http://schemas.microsoft.com/office/drawing/2015/9/8/chartex" xmlns:cx2="http://schemas.microsoft.com/office/drawing/2015/10/21/chartex" xmlns:cx3="http://schemas.microsoft.com/office/drawing/2016/5/9/chartex" xmlns:cx4="http://schemas.microsoft.com/office/drawing/2016/5/10/chartex" xmlns:cx5="http://schemas.microsoft.com/office/drawing/2016/5/11/chartex" xmlns:cx6="http://schemas.microsoft.com/office/drawing/2016/5/12/chartex" xmlns:cx7="http://schemas.microsoft.com/office/drawing/2016/5/13/chartex" xmlns:cx8="http://schemas.microsoft.com/office/drawing/2016/5/14/chartex" xmlns:mc="http://schemas.openxmlformats.org/markup-compatibility/2006" xmlns:aink="http://schemas.microsoft.com/office/drawing/2016/ink" xmlns:am3d="http://schemas.microsoft.com/office/drawing/2017/model3d" xmlns:o="urn:schemas-microsoft-com:office:office" xmlns:r="http://schemas.openxmlformats.org/officeDocument/2006/relationships" xmlns:m="http://schemas.openxmlformats.org/officeDocument/2006/math" xmlns:v="urn:schemas-microsoft-com:vml" xmlns:wp14="http://schemas.microsoft.com/office/word/2010/wordprocessingDrawing" xmlns:wp="http://schemas.openxmlformats.org/drawingml/2006/wordprocessingDrawing" xmlns:w10="urn:schemas-microsoft-com:office:word" xmlns:w="http://schemas.openxmlformats.org/wordprocessingml/2006/main" xmlns:w14="http://schemas.microsoft.com/office/word/2010/wordml" xmlns:w15="http://schemas.microsoft.com/office/word/2012/wordml" xmlns:w16cex="http://schemas.microsoft.com/office/word/2018/wordml/cex" xmlns:w16cid="http://schemas.microsoft.com/office/word/2016/wordml/cid" xmlns:w16="http://schemas.microsoft.com/office/word/2018/wordml" xmlns:w16sdtdh="http://schemas.microsoft.com/office/word/2020/wordml/sdtdatahash" xmlns:w16se="http://schemas.microsoft.com/office/word/2015/wordml/symex" xmlns:wpg="http://schemas.microsoft.com/office/word/2010/wordprocessingGroup" xmlns:wpi="http://schemas.microsoft.com/office/word/2010/wordprocessingInk" xmlns:wne="http://schemas.microsoft.com/office/word/2006/wordml" xmlns:wps="http://schemas.microsoft.com/office/word/2010/wordprocessingShape" mc:Ignorable="w14 w15 w16se w16cid w16 w16cex w16sdtdh wp14">
   <w:sdt>
     <w:sdtPr>
       <w:rPr>
@@ -2604,7 +2796,7 @@
 </file>
 
 <file path=word/footnotes.xml><?xml version="1.0" encoding="utf-8"?>
-<w:footnotes xmlns:wpc="http://schemas.microsoft.com/office/word/2010/wordprocessingCanvas" xmlns:cx="http://schemas.microsoft.com/office/drawing/2014/chartex" xmlns:cx1="http://schemas.microsoft.com/office/drawing/2015/9/8/chartex" xmlns:cx2="http://schemas.microsoft.com/office/drawing/2015/10/21/chartex" xmlns:cx3="http://schemas.microsoft.com/office/drawing/2016/5/9/chartex" xmlns:cx4="http://schemas.microsoft.com/office/drawing/2016/5/10/chartex" xmlns:cx5="http://schemas.microsoft.com/office/drawing/2016/5/11/chartex" xmlns:cx6="http://schemas.microsoft.com/office/drawing/2016/5/12/chartex" xmlns:cx7="http://schemas.microsoft.com/office/drawing/2016/5/13/chartex" xmlns:cx8="http://schemas.microsoft.com/office/drawing/2016/5/14/chartex" xmlns:mc="http://schemas.openxmlformats.org/markup-compatibility/2006" xmlns:aink="http://schemas.microsoft.com/office/drawing/2016/ink" xmlns:am3d="http://schemas.microsoft.com/office/drawing/2017/model3d" xmlns:o="urn:schemas-microsoft-com:office:office" xmlns:r="http://schemas.openxmlformats.org/officeDocument/2006/relationships" xmlns:m="http://schemas.openxmlformats.org/officeDocument/2006/math" xmlns:v="urn:schemas-microsoft-com:vml" xmlns:wp14="http://schemas.microsoft.com/office/word/2010/wordprocessingDrawing" xmlns:wp="http://schemas.openxmlformats.org/drawingml/2006/wordprocessingDrawing" xmlns:w10="urn:schemas-microsoft-com:office:word" xmlns:w="http://schemas.openxmlformats.org/wordprocessingml/2006/main" xmlns:w14="http://schemas.microsoft.com/office/word/2010/wordml" xmlns:w15="http://schemas.microsoft.com/office/word/2012/wordml" xmlns:w16cex="http://schemas.microsoft.com/office/word/2018/wordml/cex" xmlns:w16cid="http://schemas.microsoft.com/office/word/2016/wordml/cid" xmlns:w16="http://schemas.microsoft.com/office/word/2018/wordml" xmlns:w16se="http://schemas.microsoft.com/office/word/2015/wordml/symex" xmlns:wpg="http://schemas.microsoft.com/office/word/2010/wordprocessingGroup" xmlns:wpi="http://schemas.microsoft.com/office/word/2010/wordprocessingInk" xmlns:wne="http://schemas.microsoft.com/office/word/2006/wordml" xmlns:wps="http://schemas.microsoft.com/office/word/2010/wordprocessingShape" mc:Ignorable="w14 w15 w16se w16cid w16 w16cex wp14">
+<w:footnotes xmlns:wpc="http://schemas.microsoft.com/office/word/2010/wordprocessingCanvas" xmlns:cx="http://schemas.microsoft.com/office/drawing/2014/chartex" xmlns:cx1="http://schemas.microsoft.com/office/drawing/2015/9/8/chartex" xmlns:cx2="http://schemas.microsoft.com/office/drawing/2015/10/21/chartex" xmlns:cx3="http://schemas.microsoft.com/office/drawing/2016/5/9/chartex" xmlns:cx4="http://schemas.microsoft.com/office/drawing/2016/5/10/chartex" xmlns:cx5="http://schemas.microsoft.com/office/drawing/2016/5/11/chartex" xmlns:cx6="http://schemas.microsoft.com/office/drawing/2016/5/12/chartex" xmlns:cx7="http://schemas.microsoft.com/office/drawing/2016/5/13/chartex" xmlns:cx8="http://schemas.microsoft.com/office/drawing/2016/5/14/chartex" xmlns:mc="http://schemas.openxmlformats.org/markup-compatibility/2006" xmlns:aink="http://schemas.microsoft.com/office/drawing/2016/ink" xmlns:am3d="http://schemas.microsoft.com/office/drawing/2017/model3d" xmlns:o="urn:schemas-microsoft-com:office:office" xmlns:r="http://schemas.openxmlformats.org/officeDocument/2006/relationships" xmlns:m="http://schemas.openxmlformats.org/officeDocument/2006/math" xmlns:v="urn:schemas-microsoft-com:vml" xmlns:wp14="http://schemas.microsoft.com/office/word/2010/wordprocessingDrawing" xmlns:wp="http://schemas.openxmlformats.org/drawingml/2006/wordprocessingDrawing" xmlns:w10="urn:schemas-microsoft-com:office:word" xmlns:w="http://schemas.openxmlformats.org/wordprocessingml/2006/main" xmlns:w14="http://schemas.microsoft.com/office/word/2010/wordml" xmlns:w15="http://schemas.microsoft.com/office/word/2012/wordml" xmlns:w16cex="http://schemas.microsoft.com/office/word/2018/wordml/cex" xmlns:w16cid="http://schemas.microsoft.com/office/word/2016/wordml/cid" xmlns:w16="http://schemas.microsoft.com/office/word/2018/wordml" xmlns:w16sdtdh="http://schemas.microsoft.com/office/word/2020/wordml/sdtdatahash" xmlns:w16se="http://schemas.microsoft.com/office/word/2015/wordml/symex" xmlns:wpg="http://schemas.microsoft.com/office/word/2010/wordprocessingGroup" xmlns:wpi="http://schemas.microsoft.com/office/word/2010/wordprocessingInk" xmlns:wne="http://schemas.microsoft.com/office/word/2006/wordml" xmlns:wps="http://schemas.microsoft.com/office/word/2010/wordprocessingShape" mc:Ignorable="w14 w15 w16se w16cid w16 w16cex w16sdtdh wp14">
   <w:footnote w:type="separator" w:id="-1">
     <w:p>
       <w:r>
@@ -2623,7 +2815,7 @@
 </file>
 
 <file path=word/numbering.xml><?xml version="1.0" encoding="utf-8"?>
-<w:numbering xmlns:wpc="http://schemas.microsoft.com/office/word/2010/wordprocessingCanvas" xmlns:cx="http://schemas.microsoft.com/office/drawing/2014/chartex" xmlns:cx1="http://schemas.microsoft.com/office/drawing/2015/9/8/chartex" xmlns:cx2="http://schemas.microsoft.com/office/drawing/2015/10/21/chartex" xmlns:cx3="http://schemas.microsoft.com/office/drawing/2016/5/9/chartex" xmlns:cx4="http://schemas.microsoft.com/office/drawing/2016/5/10/chartex" xmlns:cx5="http://schemas.microsoft.com/office/drawing/2016/5/11/chartex" xmlns:cx6="http://schemas.microsoft.com/office/drawing/2016/5/12/chartex" xmlns:cx7="http://schemas.microsoft.com/office/drawing/2016/5/13/chartex" xmlns:cx8="http://schemas.microsoft.com/office/drawing/2016/5/14/chartex" xmlns:mc="http://schemas.openxmlformats.org/markup-compatibility/2006" xmlns:aink="http://schemas.microsoft.com/office/drawing/2016/ink" xmlns:am3d="http://schemas.microsoft.com/office/drawing/2017/model3d" xmlns:o="urn:schemas-microsoft-com:office:office" xmlns:r="http://schemas.openxmlformats.org/officeDocument/2006/relationships" xmlns:m="http://schemas.openxmlformats.org/officeDocument/2006/math" xmlns:v="urn:schemas-microsoft-com:vml" xmlns:wp14="http://schemas.microsoft.com/office/word/2010/wordprocessingDrawing" xmlns:wp="http://schemas.openxmlformats.org/drawingml/2006/wordprocessingDrawing" xmlns:w10="urn:schemas-microsoft-com:office:word" xmlns:w="http://schemas.openxmlformats.org/wordprocessingml/2006/main" xmlns:w14="http://schemas.microsoft.com/office/word/2010/wordml" xmlns:w15="http://schemas.microsoft.com/office/word/2012/wordml" xmlns:w16cex="http://schemas.microsoft.com/office/word/2018/wordml/cex" xmlns:w16cid="http://schemas.microsoft.com/office/word/2016/wordml/cid" xmlns:w16="http://schemas.microsoft.com/office/word/2018/wordml" xmlns:w16se="http://schemas.microsoft.com/office/word/2015/wordml/symex" xmlns:wpg="http://schemas.microsoft.com/office/word/2010/wordprocessingGroup" xmlns:wpi="http://schemas.microsoft.com/office/word/2010/wordprocessingInk" xmlns:wne="http://schemas.microsoft.com/office/word/2006/wordml" xmlns:wps="http://schemas.microsoft.com/office/word/2010/wordprocessingShape" mc:Ignorable="w14 w15 w16se w16cid w16 w16cex wp14">
+<w:numbering xmlns:wpc="http://schemas.microsoft.com/office/word/2010/wordprocessingCanvas" xmlns:cx="http://schemas.microsoft.com/office/drawing/2014/chartex" xmlns:cx1="http://schemas.microsoft.com/office/drawing/2015/9/8/chartex" xmlns:cx2="http://schemas.microsoft.com/office/drawing/2015/10/21/chartex" xmlns:cx3="http://schemas.microsoft.com/office/drawing/2016/5/9/chartex" xmlns:cx4="http://schemas.microsoft.com/office/drawing/2016/5/10/chartex" xmlns:cx5="http://schemas.microsoft.com/office/drawing/2016/5/11/chartex" xmlns:cx6="http://schemas.microsoft.com/office/drawing/2016/5/12/chartex" xmlns:cx7="http://schemas.microsoft.com/office/drawing/2016/5/13/chartex" xmlns:cx8="http://schemas.microsoft.com/office/drawing/2016/5/14/chartex" xmlns:mc="http://schemas.openxmlformats.org/markup-compatibility/2006" xmlns:aink="http://schemas.microsoft.com/office/drawing/2016/ink" xmlns:am3d="http://schemas.microsoft.com/office/drawing/2017/model3d" xmlns:o="urn:schemas-microsoft-com:office:office" xmlns:r="http://schemas.openxmlformats.org/officeDocument/2006/relationships" xmlns:m="http://schemas.openxmlformats.org/officeDocument/2006/math" xmlns:v="urn:schemas-microsoft-com:vml" xmlns:wp14="http://schemas.microsoft.com/office/word/2010/wordprocessingDrawing" xmlns:wp="http://schemas.openxmlformats.org/drawingml/2006/wordprocessingDrawing" xmlns:w10="urn:schemas-microsoft-com:office:word" xmlns:w="http://schemas.openxmlformats.org/wordprocessingml/2006/main" xmlns:w14="http://schemas.microsoft.com/office/word/2010/wordml" xmlns:w15="http://schemas.microsoft.com/office/word/2012/wordml" xmlns:w16cex="http://schemas.microsoft.com/office/word/2018/wordml/cex" xmlns:w16cid="http://schemas.microsoft.com/office/word/2016/wordml/cid" xmlns:w16="http://schemas.microsoft.com/office/word/2018/wordml" xmlns:w16sdtdh="http://schemas.microsoft.com/office/word/2020/wordml/sdtdatahash" xmlns:w16se="http://schemas.microsoft.com/office/word/2015/wordml/symex" xmlns:wpg="http://schemas.microsoft.com/office/word/2010/wordprocessingGroup" xmlns:wpi="http://schemas.microsoft.com/office/word/2010/wordprocessingInk" xmlns:wne="http://schemas.microsoft.com/office/word/2006/wordml" xmlns:wps="http://schemas.microsoft.com/office/word/2010/wordprocessingShape" mc:Ignorable="w14 w15 w16se w16cid w16 w16cex w16sdtdh wp14">
   <w:abstractNum w:abstractNumId="0" w15:restartNumberingAfterBreak="0">
     <w:nsid w:val="097E5F93"/>
     <w:multiLevelType w:val="hybridMultilevel"/>
@@ -3440,7 +3632,7 @@
 </file>
 
 <file path=word/styles.xml><?xml version="1.0" encoding="utf-8"?>
-<w:styles xmlns:mc="http://schemas.openxmlformats.org/markup-compatibility/2006" xmlns:r="http://schemas.openxmlformats.org/officeDocument/2006/relationships" xmlns:w="http://schemas.openxmlformats.org/wordprocessingml/2006/main" xmlns:w14="http://schemas.microsoft.com/office/word/2010/wordml" xmlns:w15="http://schemas.microsoft.com/office/word/2012/wordml" xmlns:w16cex="http://schemas.microsoft.com/office/word/2018/wordml/cex" xmlns:w16cid="http://schemas.microsoft.com/office/word/2016/wordml/cid" xmlns:w16="http://schemas.microsoft.com/office/word/2018/wordml" xmlns:w16se="http://schemas.microsoft.com/office/word/2015/wordml/symex" mc:Ignorable="w14 w15 w16se w16cid w16 w16cex">
+<w:styles xmlns:mc="http://schemas.openxmlformats.org/markup-compatibility/2006" xmlns:r="http://schemas.openxmlformats.org/officeDocument/2006/relationships" xmlns:w="http://schemas.openxmlformats.org/wordprocessingml/2006/main" xmlns:w14="http://schemas.microsoft.com/office/word/2010/wordml" xmlns:w15="http://schemas.microsoft.com/office/word/2012/wordml" xmlns:w16cex="http://schemas.microsoft.com/office/word/2018/wordml/cex" xmlns:w16cid="http://schemas.microsoft.com/office/word/2016/wordml/cid" xmlns:w16="http://schemas.microsoft.com/office/word/2018/wordml" xmlns:w16sdtdh="http://schemas.microsoft.com/office/word/2020/wordml/sdtdatahash" xmlns:w16se="http://schemas.microsoft.com/office/word/2015/wordml/symex" mc:Ignorable="w14 w15 w16se w16cid w16 w16cex w16sdtdh">
   <w:docDefaults>
     <w:rPrDefault>
       <w:rPr>
@@ -3930,6 +4122,41 @@
       <w:sz w:val="20"/>
     </w:rPr>
   </w:style>
+  <w:style w:type="character" w:styleId="Hyperlink">
+    <w:name w:val="Hyperlink"/>
+    <w:basedOn w:val="DefaultParagraphFont"/>
+    <w:uiPriority w:val="99"/>
+    <w:unhideWhenUsed/>
+    <w:rsid w:val="005136B3"/>
+    <w:rPr>
+      <w:color w:val="0000FF" w:themeColor="hyperlink"/>
+      <w:u w:val="single"/>
+    </w:rPr>
+  </w:style>
+  <w:style w:type="character" w:styleId="UnresolvedMention">
+    <w:name w:val="Unresolved Mention"/>
+    <w:basedOn w:val="DefaultParagraphFont"/>
+    <w:uiPriority w:val="99"/>
+    <w:semiHidden/>
+    <w:unhideWhenUsed/>
+    <w:rsid w:val="005136B3"/>
+    <w:rPr>
+      <w:color w:val="605E5C"/>
+      <w:shd w:val="clear" w:color="auto" w:fill="E1DFDD"/>
+    </w:rPr>
+  </w:style>
+  <w:style w:type="character" w:styleId="FollowedHyperlink">
+    <w:name w:val="FollowedHyperlink"/>
+    <w:basedOn w:val="DefaultParagraphFont"/>
+    <w:uiPriority w:val="99"/>
+    <w:semiHidden/>
+    <w:unhideWhenUsed/>
+    <w:rsid w:val="005136B3"/>
+    <w:rPr>
+      <w:color w:val="800080" w:themeColor="followedHyperlink"/>
+      <w:u w:val="single"/>
+    </w:rPr>
+  </w:style>
 </w:styles>
 </file>
 
@@ -4251,4 +4478,16 @@
   </a:objectDefaults>
   <a:extraClrSchemeLst/>
 </a:theme>
+</file>
+
+<file path=customXml/item1.xml><?xml version="1.0" encoding="utf-8"?>
+<b:Sources xmlns:b="http://schemas.openxmlformats.org/officeDocument/2006/bibliography" xmlns="http://schemas.openxmlformats.org/officeDocument/2006/bibliography" SelectedStyle="\APASixthEditionOfficeOnline.xsl" StyleName="APA" Version="6"/>
+</file>
+
+<file path=customXml/itemProps1.xml><?xml version="1.0" encoding="utf-8"?>
+<ds:datastoreItem xmlns:ds="http://schemas.openxmlformats.org/officeDocument/2006/customXml" ds:itemID="{D3D522B8-B50D-4E7D-B825-FB5C08DCD372}">
+  <ds:schemaRefs>
+    <ds:schemaRef ds:uri="http://schemas.openxmlformats.org/officeDocument/2006/bibliography"/>
+  </ds:schemaRefs>
+</ds:datastoreItem>
 </file>
</xml_diff>